<commit_message>
updated Ada Build Process.docx
</commit_message>
<xml_diff>
--- a/Ada Build Process.docx
+++ b/Ada Build Process.docx
@@ -84,41 +84,125 @@
       <w:r>
         <w:t>. The master app acts as Ada’s software eyes. The slave app is responsible for fetching and running all of the content as well as interfacing with the hardware to move the head and handle the communication and interaction with the user. The on board Arduino is running a program that was written using the Arduino IDE. This program is used to interface with the servo which controls the head movement.</w:t>
       </w:r>
-    </w:p>
-    <w:p>
-      <w:pPr>
-        <w:ind w:firstLine="720"/>
-      </w:pPr>
-      <w:r>
-        <w:t>The following provides a basic instructional guide for how you can build your very own Ada.</w:t>
-      </w:r>
-      <w:r>
-        <w:t xml:space="preserve"> All software, CAD, bill of materials, schematics, and other relevant documentation is available for download</w:t>
-      </w:r>
-      <w:r>
-        <w:t xml:space="preserve"> </w:t>
-      </w:r>
+      <w:r>
+        <w:t xml:space="preserve"> Table 1 below outlines the bill of materials for all parts used to create Ada.</w:t>
+      </w:r>
+    </w:p>
+    <w:p/>
+    <w:p/>
+    <w:p/>
+    <w:p/>
+    <w:p/>
+    <w:p/>
+    <w:p/>
+    <w:p/>
+    <w:p/>
+    <w:p/>
+    <w:p/>
+    <w:p/>
+    <w:p/>
+    <w:p/>
+    <w:p/>
+    <w:p>
+      <w:r>
+        <w:lastRenderedPageBreak/>
+        <w:t>Table 1 – Ada’s complete bill of materials.</w:t>
+      </w:r>
+    </w:p>
+    <w:p>
       <w:r>
         <w:rPr>
-          <w:highlight w:val="red"/>
+          <w:noProof/>
         </w:rPr>
-        <w:t xml:space="preserve">at the top/bottom of this page and on </w:t>
-      </w:r>
-      <w:proofErr w:type="spellStart"/>
-      <w:r>
-        <w:rPr>
-          <w:highlight w:val="red"/>
-        </w:rPr>
-        <w:t>GitHub</w:t>
-      </w:r>
-      <w:proofErr w:type="spellEnd"/>
-      <w:r>
-        <w:t xml:space="preserve">. We </w:t>
+        <w:drawing>
+          <wp:inline distT="0" distB="0" distL="0" distR="0" wp14:editId="3BBE0FD6">
+            <wp:extent cx="5943600" cy="7610475"/>
+            <wp:effectExtent l="0" t="0" r="0" b="9525"/>
+            <wp:docPr id="14" name="Picture 14"/>
+            <wp:cNvGraphicFramePr>
+              <a:graphicFrameLocks xmlns:a="http://schemas.openxmlformats.org/drawingml/2006/main" noChangeAspect="1"/>
+            </wp:cNvGraphicFramePr>
+            <a:graphic xmlns:a="http://schemas.openxmlformats.org/drawingml/2006/main">
+              <a:graphicData uri="http://schemas.openxmlformats.org/drawingml/2006/picture">
+                <pic:pic xmlns:pic="http://schemas.openxmlformats.org/drawingml/2006/picture">
+                  <pic:nvPicPr>
+                    <pic:cNvPr id="0" name="Picture 2"/>
+                    <pic:cNvPicPr>
+                      <a:picLocks noChangeAspect="1" noChangeArrowheads="1"/>
+                    </pic:cNvPicPr>
+                  </pic:nvPicPr>
+                  <pic:blipFill>
+                    <a:blip r:embed="rId4">
+                      <a:extLst>
+                        <a:ext uri="{28A0092B-C50C-407E-A947-70E740481C1C}">
+                          <a14:useLocalDpi xmlns:a14="http://schemas.microsoft.com/office/drawing/2010/main" val="0"/>
+                        </a:ext>
+                      </a:extLst>
+                    </a:blip>
+                    <a:srcRect/>
+                    <a:stretch>
+                      <a:fillRect/>
+                    </a:stretch>
+                  </pic:blipFill>
+                  <pic:spPr bwMode="auto">
+                    <a:xfrm>
+                      <a:off x="0" y="0"/>
+                      <a:ext cx="5943600" cy="7610475"/>
+                    </a:xfrm>
+                    <a:prstGeom prst="rect">
+                      <a:avLst/>
+                    </a:prstGeom>
+                    <a:noFill/>
+                    <a:ln>
+                      <a:noFill/>
+                    </a:ln>
+                  </pic:spPr>
+                </pic:pic>
+              </a:graphicData>
+            </a:graphic>
+          </wp:inline>
+        </w:drawing>
       </w:r>
       <w:bookmarkStart w:id="0" w:name="_GoBack"/>
       <w:bookmarkEnd w:id="0"/>
-      <w:r>
-        <w:t>hope you decide to build your own Ada and look forward to Ada’s future!</w:t>
+    </w:p>
+    <w:p>
+      <w:pPr>
+        <w:ind w:firstLine="720"/>
+      </w:pPr>
+      <w:r>
+        <w:lastRenderedPageBreak/>
+        <w:t>The following provides a basic instructional guide for how you can build your very own Ada.</w:t>
+      </w:r>
+      <w:r>
+        <w:t xml:space="preserve"> All software, CAD, bill of materials, schematics, and other relevant documentation is available for download</w:t>
+      </w:r>
+      <w:r>
+        <w:t xml:space="preserve"> </w:t>
+      </w:r>
+      <w:r>
+        <w:t>by following this link:</w:t>
+      </w:r>
+    </w:p>
+    <w:p>
+      <w:pPr>
+        <w:jc w:val="center"/>
+      </w:pPr>
+      <w:hyperlink r:id="rId5" w:history="1">
+        <w:r>
+          <w:rPr>
+            <w:rStyle w:val="Hyperlink"/>
+          </w:rPr>
+          <w:t>https://github.com/unhcfreg/Ada-EducationRobot</w:t>
+        </w:r>
+      </w:hyperlink>
+    </w:p>
+    <w:p>
+      <w:pPr>
+        <w:ind w:firstLine="720"/>
+      </w:pPr>
+      <w:r>
+        <w:t xml:space="preserve"> We hope you decide to build your own Ada and look forward to Ada’s future!</w:t>
       </w:r>
     </w:p>
     <w:p>
@@ -243,7 +327,7 @@
                     </pic:cNvPicPr>
                   </pic:nvPicPr>
                   <pic:blipFill rotWithShape="1">
-                    <a:blip r:embed="rId4" cstate="print">
+                    <a:blip r:embed="rId6" cstate="print">
                       <a:extLst>
                         <a:ext uri="{28A0092B-C50C-407E-A947-70E740481C1C}">
                           <a14:useLocalDpi xmlns:a14="http://schemas.microsoft.com/office/drawing/2010/main" val="0"/>
@@ -302,7 +386,7 @@
                     </pic:cNvPicPr>
                   </pic:nvPicPr>
                   <pic:blipFill rotWithShape="1">
-                    <a:blip r:embed="rId5" cstate="print">
+                    <a:blip r:embed="rId7" cstate="print">
                       <a:extLst>
                         <a:ext uri="{28A0092B-C50C-407E-A947-70E740481C1C}">
                           <a14:useLocalDpi xmlns:a14="http://schemas.microsoft.com/office/drawing/2010/main" val="0"/>
@@ -399,7 +483,7 @@
                     </pic:cNvPicPr>
                   </pic:nvPicPr>
                   <pic:blipFill>
-                    <a:blip r:embed="rId6">
+                    <a:blip r:embed="rId8">
                       <a:extLst>
                         <a:ext uri="{28A0092B-C50C-407E-A947-70E740481C1C}">
                           <a14:useLocalDpi xmlns:a14="http://schemas.microsoft.com/office/drawing/2010/main" val="0"/>
@@ -559,7 +643,7 @@
                     </pic:cNvPicPr>
                   </pic:nvPicPr>
                   <pic:blipFill>
-                    <a:blip r:embed="rId7">
+                    <a:blip r:embed="rId9">
                       <a:extLst>
                         <a:ext uri="{28A0092B-C50C-407E-A947-70E740481C1C}">
                           <a14:useLocalDpi xmlns:a14="http://schemas.microsoft.com/office/drawing/2010/main" val="0"/>
@@ -645,7 +729,7 @@
                     </pic:cNvPicPr>
                   </pic:nvPicPr>
                   <pic:blipFill>
-                    <a:blip r:embed="rId8" cstate="print">
+                    <a:blip r:embed="rId10" cstate="print">
                       <a:extLst>
                         <a:ext uri="{28A0092B-C50C-407E-A947-70E740481C1C}">
                           <a14:useLocalDpi xmlns:a14="http://schemas.microsoft.com/office/drawing/2010/main" val="0"/>
@@ -701,7 +785,7 @@
                     </pic:cNvPicPr>
                   </pic:nvPicPr>
                   <pic:blipFill>
-                    <a:blip r:embed="rId9" cstate="print">
+                    <a:blip r:embed="rId11" cstate="print">
                       <a:extLst>
                         <a:ext uri="{28A0092B-C50C-407E-A947-70E740481C1C}">
                           <a14:useLocalDpi xmlns:a14="http://schemas.microsoft.com/office/drawing/2010/main" val="0"/>
@@ -800,7 +884,7 @@
                     </pic:cNvPicPr>
                   </pic:nvPicPr>
                   <pic:blipFill>
-                    <a:blip r:embed="rId10" cstate="print">
+                    <a:blip r:embed="rId12" cstate="print">
                       <a:extLst>
                         <a:ext uri="{28A0092B-C50C-407E-A947-70E740481C1C}">
                           <a14:useLocalDpi xmlns:a14="http://schemas.microsoft.com/office/drawing/2010/main" val="0"/>
@@ -876,7 +960,7 @@
                     </pic:cNvPicPr>
                   </pic:nvPicPr>
                   <pic:blipFill>
-                    <a:blip r:embed="rId11" cstate="print">
+                    <a:blip r:embed="rId13" cstate="print">
                       <a:extLst>
                         <a:ext uri="{28A0092B-C50C-407E-A947-70E740481C1C}">
                           <a14:useLocalDpi xmlns:a14="http://schemas.microsoft.com/office/drawing/2010/main" val="0"/>
@@ -981,7 +1065,7 @@
                     </pic:cNvPicPr>
                   </pic:nvPicPr>
                   <pic:blipFill>
-                    <a:blip r:embed="rId12" cstate="print">
+                    <a:blip r:embed="rId14" cstate="print">
                       <a:extLst>
                         <a:ext uri="{28A0092B-C50C-407E-A947-70E740481C1C}">
                           <a14:useLocalDpi xmlns:a14="http://schemas.microsoft.com/office/drawing/2010/main" val="0"/>
@@ -1037,7 +1121,7 @@
                     </pic:cNvPicPr>
                   </pic:nvPicPr>
                   <pic:blipFill>
-                    <a:blip r:embed="rId13" cstate="print">
+                    <a:blip r:embed="rId15" cstate="print">
                       <a:extLst>
                         <a:ext uri="{28A0092B-C50C-407E-A947-70E740481C1C}">
                           <a14:useLocalDpi xmlns:a14="http://schemas.microsoft.com/office/drawing/2010/main" val="0"/>
@@ -1126,7 +1210,7 @@
                     </pic:cNvPicPr>
                   </pic:nvPicPr>
                   <pic:blipFill>
-                    <a:blip r:embed="rId14" cstate="print">
+                    <a:blip r:embed="rId16" cstate="print">
                       <a:extLst>
                         <a:ext uri="{28A0092B-C50C-407E-A947-70E740481C1C}">
                           <a14:useLocalDpi xmlns:a14="http://schemas.microsoft.com/office/drawing/2010/main" val="0"/>
@@ -1232,7 +1316,7 @@
                     </pic:cNvPicPr>
                   </pic:nvPicPr>
                   <pic:blipFill>
-                    <a:blip r:embed="rId15" cstate="print">
+                    <a:blip r:embed="rId17" cstate="print">
                       <a:extLst>
                         <a:ext uri="{28A0092B-C50C-407E-A947-70E740481C1C}">
                           <a14:useLocalDpi xmlns:a14="http://schemas.microsoft.com/office/drawing/2010/main" val="0"/>
@@ -1328,7 +1412,7 @@
                     </pic:cNvPicPr>
                   </pic:nvPicPr>
                   <pic:blipFill>
-                    <a:blip r:embed="rId16" cstate="print">
+                    <a:blip r:embed="rId18" cstate="print">
                       <a:extLst>
                         <a:ext uri="{28A0092B-C50C-407E-A947-70E740481C1C}">
                           <a14:useLocalDpi xmlns:a14="http://schemas.microsoft.com/office/drawing/2010/main" val="0"/>
@@ -1419,7 +1503,7 @@
                     </pic:cNvPicPr>
                   </pic:nvPicPr>
                   <pic:blipFill rotWithShape="1">
-                    <a:blip r:embed="rId17" cstate="print">
+                    <a:blip r:embed="rId19" cstate="print">
                       <a:extLst>
                         <a:ext uri="{28A0092B-C50C-407E-A947-70E740481C1C}">
                           <a14:useLocalDpi xmlns:a14="http://schemas.microsoft.com/office/drawing/2010/main" val="0"/>
@@ -1478,7 +1562,7 @@
                     </pic:cNvPicPr>
                   </pic:nvPicPr>
                   <pic:blipFill rotWithShape="1">
-                    <a:blip r:embed="rId18" cstate="print">
+                    <a:blip r:embed="rId20" cstate="print">
                       <a:extLst>
                         <a:ext uri="{28A0092B-C50C-407E-A947-70E740481C1C}">
                           <a14:useLocalDpi xmlns:a14="http://schemas.microsoft.com/office/drawing/2010/main" val="0"/>
@@ -1524,7 +1608,10 @@
         <w:t>2</w:t>
       </w:r>
       <w:r>
-        <w:t xml:space="preserve"> – top and bottom views of the main circuit board.</w:t>
+        <w:t xml:space="preserve"> – T</w:t>
+      </w:r>
+      <w:r>
+        <w:t>op and bottom views of the main circuit board.</w:t>
       </w:r>
     </w:p>
     <w:p>
@@ -1596,7 +1683,7 @@
                     </pic:cNvPicPr>
                   </pic:nvPicPr>
                   <pic:blipFill>
-                    <a:blip r:embed="rId19" cstate="print">
+                    <a:blip r:embed="rId21" cstate="print">
                       <a:extLst>
                         <a:ext uri="{28A0092B-C50C-407E-A947-70E740481C1C}">
                           <a14:useLocalDpi xmlns:a14="http://schemas.microsoft.com/office/drawing/2010/main" val="0"/>
@@ -1652,7 +1739,7 @@
                     </pic:cNvPicPr>
                   </pic:nvPicPr>
                   <pic:blipFill>
-                    <a:blip r:embed="rId20" cstate="print">
+                    <a:blip r:embed="rId22" cstate="print">
                       <a:extLst>
                         <a:ext uri="{28A0092B-C50C-407E-A947-70E740481C1C}">
                           <a14:useLocalDpi xmlns:a14="http://schemas.microsoft.com/office/drawing/2010/main" val="0"/>
@@ -1771,7 +1858,7 @@
                     </pic:cNvPicPr>
                   </pic:nvPicPr>
                   <pic:blipFill>
-                    <a:blip r:embed="rId21" cstate="print">
+                    <a:blip r:embed="rId23" cstate="print">
                       <a:extLst>
                         <a:ext uri="{28A0092B-C50C-407E-A947-70E740481C1C}">
                           <a14:useLocalDpi xmlns:a14="http://schemas.microsoft.com/office/drawing/2010/main" val="0"/>
@@ -1870,7 +1957,7 @@
       <w:pPr>
         <w:jc w:val="center"/>
       </w:pPr>
-      <w:hyperlink r:id="rId22" w:history="1">
+      <w:hyperlink r:id="rId24" w:history="1">
         <w:r>
           <w:rPr>
             <w:rStyle w:val="Hyperlink"/>
@@ -1892,7 +1979,7 @@
       <w:pPr>
         <w:jc w:val="center"/>
       </w:pPr>
-      <w:hyperlink r:id="rId23" w:history="1">
+      <w:hyperlink r:id="rId25" w:history="1">
         <w:r>
           <w:rPr>
             <w:rStyle w:val="Hyperlink"/>

</xml_diff>